<commit_message>
Complemento no doc de impressao
Passei os testes de performace para o doc de impressao.
Arquivo original na pasta raiz (teste de performace) demostra quais
indices devem ser implementados e quais descartados.
indice do doc de requisitos atualizado
</commit_message>
<xml_diff>
--- a/Documentos/Entrega impresso/Entrega Impresso.docx
+++ b/Documentos/Entrega impresso/Entrega Impresso.docx
@@ -542,7 +542,7 @@
             <v:path o:extrusionok="f" gradientshapeok="t" o:connecttype="rect"/>
             <o:lock v:ext="edit" aspectratio="t"/>
           </v:shapetype>
-          <v:shape id="_x0000_i1025" type="#_x0000_t75" style="width:424.5pt;height:157.5pt">
+          <v:shape id="_x0000_i1025" type="#_x0000_t75" style="width:424.2pt;height:157.8pt">
             <v:imagedata r:id="rId6" o:title="ER_acidente"/>
           </v:shape>
         </w:pict>
@@ -595,7 +595,7 @@
           <w:b/>
         </w:rPr>
         <w:pict>
-          <v:shape id="_x0000_i1026" type="#_x0000_t75" style="width:424.5pt;height:174pt">
+          <v:shape id="_x0000_i1026" type="#_x0000_t75" style="width:424.8pt;height:174pt">
             <v:imagedata r:id="rId7" o:title="MLR_acidente"/>
           </v:shape>
         </w:pict>
@@ -642,6 +642,754 @@
       <w:pPr>
         <w:pStyle w:val="PargrafodaLista"/>
         <w:ind w:left="792"/>
+      </w:pPr>
+      <w:r>
+        <w:t>Para fins de teste, foram implementados index para todas as tabelas do banco, com o intuito de quantificar e mensurar a otimização, a partir destes testes, foram escolhidos alguns index que demonstraram diferença satisfatória quando comparados com o SQL sem index. Segue listado abaixo todos os index criados para teste, para resultado de suas performances consultar capítulo 2 deste documento</w:t>
+      </w:r>
+      <w:r>
+        <w:t>, onde cada teste será justificado, bem como serão apresentados os escolhidos para otimizar a aplicação</w:t>
+      </w:r>
+      <w:r>
+        <w:t>.</w:t>
+      </w:r>
+    </w:p>
+    <w:p>
+      <w:pPr>
+        <w:pStyle w:val="PargrafodaLista"/>
+        <w:numPr>
+          <w:ilvl w:val="2"/>
+          <w:numId w:val="2"/>
+        </w:numPr>
+        <w:rPr>
+          <w:b/>
+        </w:rPr>
+      </w:pPr>
+      <w:r>
+        <w:rPr>
+          <w:b/>
+        </w:rPr>
+        <w:t>Estado</w:t>
+      </w:r>
+    </w:p>
+    <w:p>
+      <w:pPr>
+        <w:ind w:left="516" w:firstLine="708"/>
+      </w:pPr>
+      <w:proofErr w:type="spellStart"/>
+      <w:r>
+        <w:t>C</w:t>
+      </w:r>
+      <w:r>
+        <w:t>reate</w:t>
+      </w:r>
+      <w:proofErr w:type="spellEnd"/>
+      <w:r>
+        <w:t xml:space="preserve"> index </w:t>
+      </w:r>
+      <w:proofErr w:type="spellStart"/>
+      <w:r>
+        <w:t>cidade_uf_municipio</w:t>
+      </w:r>
+      <w:proofErr w:type="spellEnd"/>
+      <w:r>
+        <w:t xml:space="preserve"> </w:t>
+      </w:r>
+      <w:proofErr w:type="spellStart"/>
+      <w:r>
+        <w:t>on</w:t>
+      </w:r>
+      <w:proofErr w:type="spellEnd"/>
+      <w:r>
+        <w:t xml:space="preserve"> cidade </w:t>
+      </w:r>
+      <w:proofErr w:type="spellStart"/>
+      <w:r>
+        <w:t>using</w:t>
+      </w:r>
+      <w:proofErr w:type="spellEnd"/>
+      <w:r>
+        <w:t xml:space="preserve"> </w:t>
+      </w:r>
+      <w:proofErr w:type="spellStart"/>
+      <w:proofErr w:type="gramStart"/>
+      <w:r>
+        <w:t>btree</w:t>
+      </w:r>
+      <w:proofErr w:type="spellEnd"/>
+      <w:r>
+        <w:t>(</w:t>
+      </w:r>
+      <w:proofErr w:type="gramEnd"/>
+      <w:r>
+        <w:t xml:space="preserve">uf, </w:t>
+      </w:r>
+      <w:proofErr w:type="spellStart"/>
+      <w:r>
+        <w:t>municipio</w:t>
+      </w:r>
+      <w:proofErr w:type="spellEnd"/>
+      <w:r>
+        <w:t>);</w:t>
+      </w:r>
+    </w:p>
+    <w:p>
+      <w:pPr>
+        <w:pStyle w:val="PargrafodaLista"/>
+        <w:numPr>
+          <w:ilvl w:val="2"/>
+          <w:numId w:val="2"/>
+        </w:numPr>
+        <w:rPr>
+          <w:b/>
+        </w:rPr>
+      </w:pPr>
+      <w:r>
+        <w:rPr>
+          <w:b/>
+        </w:rPr>
+        <w:t>Período</w:t>
+      </w:r>
+    </w:p>
+    <w:p>
+      <w:pPr>
+        <w:pStyle w:val="PargrafodaLista"/>
+        <w:ind w:left="1224"/>
+      </w:pPr>
+      <w:proofErr w:type="spellStart"/>
+      <w:proofErr w:type="gramStart"/>
+      <w:r>
+        <w:t>create</w:t>
+      </w:r>
+      <w:proofErr w:type="spellEnd"/>
+      <w:proofErr w:type="gramEnd"/>
+      <w:r>
+        <w:t xml:space="preserve"> index </w:t>
+      </w:r>
+      <w:proofErr w:type="spellStart"/>
+      <w:r>
+        <w:t>periodo_data_hora_registro_ocorrencia</w:t>
+      </w:r>
+      <w:proofErr w:type="spellEnd"/>
+      <w:r>
+        <w:t xml:space="preserve"> </w:t>
+      </w:r>
+      <w:proofErr w:type="spellStart"/>
+      <w:r>
+        <w:t>on</w:t>
+      </w:r>
+      <w:proofErr w:type="spellEnd"/>
+      <w:r>
+        <w:t xml:space="preserve"> </w:t>
+      </w:r>
+      <w:proofErr w:type="spellStart"/>
+      <w:r>
+        <w:t>periodo</w:t>
+      </w:r>
+      <w:proofErr w:type="spellEnd"/>
+      <w:r>
+        <w:t>(</w:t>
+      </w:r>
+      <w:proofErr w:type="spellStart"/>
+      <w:r>
+        <w:t>data_hora_registro_ocorrencia</w:t>
+      </w:r>
+      <w:proofErr w:type="spellEnd"/>
+      <w:r>
+        <w:t>);</w:t>
+      </w:r>
+    </w:p>
+    <w:p>
+      <w:pPr>
+        <w:pStyle w:val="PargrafodaLista"/>
+        <w:ind w:firstLine="504"/>
+      </w:pPr>
+      <w:proofErr w:type="spellStart"/>
+      <w:proofErr w:type="gramStart"/>
+      <w:r>
+        <w:t>create</w:t>
+      </w:r>
+      <w:proofErr w:type="spellEnd"/>
+      <w:proofErr w:type="gramEnd"/>
+      <w:r>
+        <w:t xml:space="preserve"> index </w:t>
+      </w:r>
+      <w:proofErr w:type="spellStart"/>
+      <w:r>
+        <w:t>periodo_ano</w:t>
+      </w:r>
+      <w:proofErr w:type="spellEnd"/>
+      <w:r>
+        <w:t xml:space="preserve"> </w:t>
+      </w:r>
+      <w:proofErr w:type="spellStart"/>
+      <w:r>
+        <w:t>on</w:t>
+      </w:r>
+      <w:proofErr w:type="spellEnd"/>
+      <w:r>
+        <w:t xml:space="preserve"> </w:t>
+      </w:r>
+      <w:proofErr w:type="spellStart"/>
+      <w:r>
+        <w:t>periodo</w:t>
+      </w:r>
+      <w:proofErr w:type="spellEnd"/>
+      <w:r>
+        <w:t>(ano);</w:t>
+      </w:r>
+    </w:p>
+    <w:p>
+      <w:pPr>
+        <w:pStyle w:val="PargrafodaLista"/>
+        <w:ind w:left="1224"/>
+        <w:rPr>
+          <w:b/>
+        </w:rPr>
+      </w:pPr>
+    </w:p>
+    <w:p>
+      <w:pPr>
+        <w:pStyle w:val="PargrafodaLista"/>
+        <w:numPr>
+          <w:ilvl w:val="2"/>
+          <w:numId w:val="2"/>
+        </w:numPr>
+        <w:rPr>
+          <w:b/>
+        </w:rPr>
+      </w:pPr>
+      <w:r>
+        <w:rPr>
+          <w:b/>
+        </w:rPr>
+        <w:t>Rodovia</w:t>
+      </w:r>
+    </w:p>
+    <w:p>
+      <w:pPr>
+        <w:pStyle w:val="PargrafodaLista"/>
+        <w:ind w:left="876" w:firstLine="348"/>
+      </w:pPr>
+      <w:proofErr w:type="spellStart"/>
+      <w:proofErr w:type="gramStart"/>
+      <w:r>
+        <w:t>create</w:t>
+      </w:r>
+      <w:proofErr w:type="spellEnd"/>
+      <w:proofErr w:type="gramEnd"/>
+      <w:r>
+        <w:t xml:space="preserve"> index </w:t>
+      </w:r>
+      <w:proofErr w:type="spellStart"/>
+      <w:r>
+        <w:t>rodovia_br</w:t>
+      </w:r>
+      <w:proofErr w:type="spellEnd"/>
+      <w:r>
+        <w:t xml:space="preserve"> </w:t>
+      </w:r>
+      <w:proofErr w:type="spellStart"/>
+      <w:r>
+        <w:t>on</w:t>
+      </w:r>
+      <w:proofErr w:type="spellEnd"/>
+      <w:r>
+        <w:t xml:space="preserve"> rodovia(</w:t>
+      </w:r>
+      <w:proofErr w:type="spellStart"/>
+      <w:r>
+        <w:t>br</w:t>
+      </w:r>
+      <w:proofErr w:type="spellEnd"/>
+      <w:r>
+        <w:t>);</w:t>
+      </w:r>
+    </w:p>
+    <w:p>
+      <w:pPr>
+        <w:pStyle w:val="PargrafodaLista"/>
+        <w:ind w:left="1224"/>
+        <w:rPr>
+          <w:b/>
+        </w:rPr>
+      </w:pPr>
+    </w:p>
+    <w:p>
+      <w:pPr>
+        <w:pStyle w:val="PargrafodaLista"/>
+        <w:numPr>
+          <w:ilvl w:val="2"/>
+          <w:numId w:val="2"/>
+        </w:numPr>
+        <w:rPr>
+          <w:b/>
+        </w:rPr>
+      </w:pPr>
+      <w:r>
+        <w:rPr>
+          <w:b/>
+        </w:rPr>
+        <w:t>Tipo acidente</w:t>
+      </w:r>
+    </w:p>
+    <w:p>
+      <w:pPr>
+        <w:pStyle w:val="PargrafodaLista"/>
+        <w:ind w:left="1224"/>
+        <w:rPr>
+          <w:b/>
+        </w:rPr>
+      </w:pPr>
+      <w:proofErr w:type="spellStart"/>
+      <w:proofErr w:type="gramStart"/>
+      <w:r>
+        <w:t>create</w:t>
+      </w:r>
+      <w:proofErr w:type="spellEnd"/>
+      <w:proofErr w:type="gramEnd"/>
+      <w:r>
+        <w:t xml:space="preserve"> index </w:t>
+      </w:r>
+      <w:proofErr w:type="spellStart"/>
+      <w:r>
+        <w:t>tipoacidente_tipo_acidente</w:t>
+      </w:r>
+      <w:proofErr w:type="spellEnd"/>
+      <w:r>
+        <w:t xml:space="preserve"> </w:t>
+      </w:r>
+      <w:proofErr w:type="spellStart"/>
+      <w:r>
+        <w:t>on</w:t>
+      </w:r>
+      <w:proofErr w:type="spellEnd"/>
+      <w:r>
+        <w:t xml:space="preserve"> </w:t>
+      </w:r>
+      <w:proofErr w:type="spellStart"/>
+      <w:r>
+        <w:t>tipoacidente</w:t>
+      </w:r>
+      <w:proofErr w:type="spellEnd"/>
+      <w:r>
+        <w:t>(</w:t>
+      </w:r>
+      <w:proofErr w:type="spellStart"/>
+      <w:r>
+        <w:t>tipo_acidente</w:t>
+      </w:r>
+      <w:proofErr w:type="spellEnd"/>
+      <w:r>
+        <w:t>);</w:t>
+      </w:r>
+    </w:p>
+    <w:p>
+      <w:pPr>
+        <w:pStyle w:val="PargrafodaLista"/>
+        <w:numPr>
+          <w:ilvl w:val="2"/>
+          <w:numId w:val="2"/>
+        </w:numPr>
+        <w:rPr>
+          <w:b/>
+        </w:rPr>
+      </w:pPr>
+      <w:r>
+        <w:rPr>
+          <w:b/>
+        </w:rPr>
+        <w:t>Trecho</w:t>
+      </w:r>
+    </w:p>
+    <w:p>
+      <w:pPr>
+        <w:pStyle w:val="PargrafodaLista"/>
+        <w:ind w:left="876" w:firstLine="348"/>
+      </w:pPr>
+      <w:proofErr w:type="spellStart"/>
+      <w:proofErr w:type="gramStart"/>
+      <w:r>
+        <w:t>create</w:t>
+      </w:r>
+      <w:proofErr w:type="spellEnd"/>
+      <w:proofErr w:type="gramEnd"/>
+      <w:r>
+        <w:t xml:space="preserve"> index </w:t>
+      </w:r>
+      <w:proofErr w:type="spellStart"/>
+      <w:r>
+        <w:t>trecho_trecho</w:t>
+      </w:r>
+      <w:proofErr w:type="spellEnd"/>
+      <w:r>
+        <w:t xml:space="preserve"> </w:t>
+      </w:r>
+      <w:proofErr w:type="spellStart"/>
+      <w:r>
+        <w:t>on</w:t>
+      </w:r>
+      <w:proofErr w:type="spellEnd"/>
+      <w:r>
+        <w:t xml:space="preserve"> trecho(trecho);</w:t>
+      </w:r>
+    </w:p>
+    <w:p>
+      <w:pPr>
+        <w:spacing w:after="0"/>
+        <w:ind w:left="708" w:firstLine="516"/>
+      </w:pPr>
+      <w:proofErr w:type="spellStart"/>
+      <w:proofErr w:type="gramStart"/>
+      <w:r>
+        <w:t>create</w:t>
+      </w:r>
+      <w:proofErr w:type="spellEnd"/>
+      <w:proofErr w:type="gramEnd"/>
+      <w:r>
+        <w:t xml:space="preserve"> index </w:t>
+      </w:r>
+      <w:proofErr w:type="spellStart"/>
+      <w:r>
+        <w:t>trecho_id_cidade_fk</w:t>
+      </w:r>
+      <w:proofErr w:type="spellEnd"/>
+      <w:r>
+        <w:t xml:space="preserve"> </w:t>
+      </w:r>
+      <w:proofErr w:type="spellStart"/>
+      <w:r>
+        <w:t>on</w:t>
+      </w:r>
+      <w:proofErr w:type="spellEnd"/>
+      <w:r>
+        <w:t xml:space="preserve"> trecho(</w:t>
+      </w:r>
+      <w:proofErr w:type="spellStart"/>
+      <w:r>
+        <w:t>id_cidade_fk</w:t>
+      </w:r>
+      <w:proofErr w:type="spellEnd"/>
+      <w:r>
+        <w:t>);</w:t>
+      </w:r>
+    </w:p>
+    <w:p>
+      <w:pPr>
+        <w:pStyle w:val="PargrafodaLista"/>
+        <w:ind w:left="876" w:firstLine="348"/>
+      </w:pPr>
+    </w:p>
+    <w:p>
+      <w:pPr>
+        <w:pStyle w:val="PargrafodaLista"/>
+        <w:ind w:left="1224"/>
+        <w:rPr>
+          <w:b/>
+        </w:rPr>
+      </w:pPr>
+    </w:p>
+    <w:p>
+      <w:pPr>
+        <w:pStyle w:val="PargrafodaLista"/>
+        <w:numPr>
+          <w:ilvl w:val="2"/>
+          <w:numId w:val="2"/>
+        </w:numPr>
+        <w:rPr>
+          <w:b/>
+        </w:rPr>
+      </w:pPr>
+      <w:r>
+        <w:rPr>
+          <w:b/>
+        </w:rPr>
+        <w:t>Acidente</w:t>
+      </w:r>
+    </w:p>
+    <w:p>
+      <w:pPr>
+        <w:ind w:left="1224"/>
+      </w:pPr>
+      <w:proofErr w:type="spellStart"/>
+      <w:proofErr w:type="gramStart"/>
+      <w:r>
+        <w:t>create</w:t>
+      </w:r>
+      <w:proofErr w:type="spellEnd"/>
+      <w:proofErr w:type="gramEnd"/>
+      <w:r>
+        <w:t xml:space="preserve"> index </w:t>
+      </w:r>
+      <w:proofErr w:type="spellStart"/>
+      <w:r>
+        <w:t>acidente_id_periodo_fk</w:t>
+      </w:r>
+      <w:proofErr w:type="spellEnd"/>
+      <w:r>
+        <w:t xml:space="preserve"> </w:t>
+      </w:r>
+      <w:proofErr w:type="spellStart"/>
+      <w:r>
+        <w:t>on</w:t>
+      </w:r>
+      <w:proofErr w:type="spellEnd"/>
+      <w:r>
+        <w:t xml:space="preserve"> acidente(</w:t>
+      </w:r>
+      <w:proofErr w:type="spellStart"/>
+      <w:r>
+        <w:t>id_periodo_fk</w:t>
+      </w:r>
+      <w:proofErr w:type="spellEnd"/>
+      <w:r>
+        <w:t>);</w:t>
+      </w:r>
+    </w:p>
+    <w:p>
+      <w:pPr>
+        <w:ind w:left="1224"/>
+      </w:pPr>
+      <w:proofErr w:type="spellStart"/>
+      <w:proofErr w:type="gramStart"/>
+      <w:r>
+        <w:t>create</w:t>
+      </w:r>
+      <w:proofErr w:type="spellEnd"/>
+      <w:proofErr w:type="gramEnd"/>
+      <w:r>
+        <w:t xml:space="preserve"> index </w:t>
+      </w:r>
+      <w:proofErr w:type="spellStart"/>
+      <w:r>
+        <w:t>acidente_qtd_mortos</w:t>
+      </w:r>
+      <w:proofErr w:type="spellEnd"/>
+      <w:r>
+        <w:t xml:space="preserve"> </w:t>
+      </w:r>
+      <w:proofErr w:type="spellStart"/>
+      <w:r>
+        <w:t>on</w:t>
+      </w:r>
+      <w:proofErr w:type="spellEnd"/>
+      <w:r>
+        <w:t xml:space="preserve"> acidente(</w:t>
+      </w:r>
+      <w:proofErr w:type="spellStart"/>
+      <w:r>
+        <w:t>qtd_mortos</w:t>
+      </w:r>
+      <w:proofErr w:type="spellEnd"/>
+      <w:r>
+        <w:t>);</w:t>
+      </w:r>
+    </w:p>
+    <w:p>
+      <w:pPr>
+        <w:ind w:left="1224"/>
+      </w:pPr>
+      <w:proofErr w:type="spellStart"/>
+      <w:proofErr w:type="gramStart"/>
+      <w:r>
+        <w:t>create</w:t>
+      </w:r>
+      <w:proofErr w:type="spellEnd"/>
+      <w:proofErr w:type="gramEnd"/>
+      <w:r>
+        <w:t xml:space="preserve"> index </w:t>
+      </w:r>
+      <w:proofErr w:type="spellStart"/>
+      <w:r>
+        <w:t>acidente_qtd_feridos_graves</w:t>
+      </w:r>
+      <w:proofErr w:type="spellEnd"/>
+      <w:r>
+        <w:t xml:space="preserve"> </w:t>
+      </w:r>
+      <w:proofErr w:type="spellStart"/>
+      <w:r>
+        <w:t>on</w:t>
+      </w:r>
+      <w:proofErr w:type="spellEnd"/>
+      <w:r>
+        <w:t xml:space="preserve"> acidente(</w:t>
+      </w:r>
+      <w:proofErr w:type="spellStart"/>
+      <w:r>
+        <w:t>qtd_feridos_graves</w:t>
+      </w:r>
+      <w:proofErr w:type="spellEnd"/>
+      <w:r>
+        <w:t>);</w:t>
+      </w:r>
+    </w:p>
+    <w:p>
+      <w:pPr>
+        <w:ind w:left="1224"/>
+      </w:pPr>
+      <w:proofErr w:type="spellStart"/>
+      <w:proofErr w:type="gramStart"/>
+      <w:r>
+        <w:t>create</w:t>
+      </w:r>
+      <w:proofErr w:type="spellEnd"/>
+      <w:proofErr w:type="gramEnd"/>
+      <w:r>
+        <w:t xml:space="preserve"> index </w:t>
+      </w:r>
+      <w:proofErr w:type="spellStart"/>
+      <w:r>
+        <w:t>acidente_qtd_feridos_leves</w:t>
+      </w:r>
+      <w:proofErr w:type="spellEnd"/>
+      <w:r>
+        <w:t xml:space="preserve"> </w:t>
+      </w:r>
+      <w:proofErr w:type="spellStart"/>
+      <w:r>
+        <w:t>on</w:t>
+      </w:r>
+      <w:proofErr w:type="spellEnd"/>
+      <w:r>
+        <w:t xml:space="preserve"> acidente(</w:t>
+      </w:r>
+      <w:proofErr w:type="spellStart"/>
+      <w:r>
+        <w:t>qtd_feridos_leves</w:t>
+      </w:r>
+      <w:proofErr w:type="spellEnd"/>
+      <w:r>
+        <w:t>);</w:t>
+      </w:r>
+    </w:p>
+    <w:p>
+      <w:pPr>
+        <w:ind w:left="1224"/>
+      </w:pPr>
+      <w:proofErr w:type="spellStart"/>
+      <w:proofErr w:type="gramStart"/>
+      <w:r>
+        <w:t>create</w:t>
+      </w:r>
+      <w:proofErr w:type="spellEnd"/>
+      <w:proofErr w:type="gramEnd"/>
+      <w:r>
+        <w:t xml:space="preserve"> index </w:t>
+      </w:r>
+      <w:proofErr w:type="spellStart"/>
+      <w:r>
+        <w:t>acidente_qtd_ilesos</w:t>
+      </w:r>
+      <w:proofErr w:type="spellEnd"/>
+      <w:r>
+        <w:t xml:space="preserve"> </w:t>
+      </w:r>
+      <w:proofErr w:type="spellStart"/>
+      <w:r>
+        <w:t>on</w:t>
+      </w:r>
+      <w:proofErr w:type="spellEnd"/>
+      <w:r>
+        <w:t xml:space="preserve"> acidente(</w:t>
+      </w:r>
+      <w:proofErr w:type="spellStart"/>
+      <w:r>
+        <w:t>qtd_ilesos</w:t>
+      </w:r>
+      <w:proofErr w:type="spellEnd"/>
+      <w:r>
+        <w:t>);</w:t>
+      </w:r>
+    </w:p>
+    <w:p>
+      <w:pPr>
+        <w:spacing w:after="0"/>
+        <w:ind w:left="1224"/>
+      </w:pPr>
+      <w:proofErr w:type="spellStart"/>
+      <w:proofErr w:type="gramStart"/>
+      <w:r>
+        <w:t>create</w:t>
+      </w:r>
+      <w:proofErr w:type="spellEnd"/>
+      <w:proofErr w:type="gramEnd"/>
+      <w:r>
+        <w:t xml:space="preserve"> index </w:t>
+      </w:r>
+      <w:proofErr w:type="spellStart"/>
+      <w:r>
+        <w:t>acidente_qtd_mortos</w:t>
+      </w:r>
+      <w:proofErr w:type="spellEnd"/>
+      <w:r>
+        <w:t xml:space="preserve"> </w:t>
+      </w:r>
+      <w:proofErr w:type="spellStart"/>
+      <w:r>
+        <w:t>on</w:t>
+      </w:r>
+      <w:proofErr w:type="spellEnd"/>
+      <w:r>
+        <w:t xml:space="preserve"> acidente(</w:t>
+      </w:r>
+      <w:proofErr w:type="spellStart"/>
+      <w:r>
+        <w:t>qtd_mortos</w:t>
+      </w:r>
+      <w:proofErr w:type="spellEnd"/>
+      <w:r>
+        <w:t>);</w:t>
+      </w:r>
+    </w:p>
+    <w:p>
+      <w:pPr>
+        <w:spacing w:after="0"/>
+        <w:ind w:left="1224"/>
+      </w:pPr>
+      <w:proofErr w:type="spellStart"/>
+      <w:proofErr w:type="gramStart"/>
+      <w:r>
+        <w:t>create</w:t>
+      </w:r>
+      <w:proofErr w:type="spellEnd"/>
+      <w:proofErr w:type="gramEnd"/>
+      <w:r>
+        <w:t xml:space="preserve"> index </w:t>
+      </w:r>
+      <w:proofErr w:type="spellStart"/>
+      <w:r>
+        <w:t>acidente_id_trecho_fk</w:t>
+      </w:r>
+      <w:proofErr w:type="spellEnd"/>
+      <w:r>
+        <w:t xml:space="preserve"> </w:t>
+      </w:r>
+      <w:proofErr w:type="spellStart"/>
+      <w:r>
+        <w:t>on</w:t>
+      </w:r>
+      <w:proofErr w:type="spellEnd"/>
+      <w:r>
+        <w:t xml:space="preserve"> acidente(</w:t>
+      </w:r>
+      <w:proofErr w:type="spellStart"/>
+      <w:r>
+        <w:t>id_trecho_fk</w:t>
+      </w:r>
+      <w:proofErr w:type="spellEnd"/>
+      <w:r>
+        <w:t>);</w:t>
+      </w:r>
+    </w:p>
+    <w:p>
+      <w:pPr>
+        <w:ind w:left="1224"/>
+      </w:pPr>
+    </w:p>
+    <w:p>
+      <w:pPr>
+        <w:pStyle w:val="PargrafodaLista"/>
+        <w:ind w:left="1224"/>
         <w:rPr>
           <w:b/>
         </w:rPr>
@@ -732,6 +1480,18 @@
       <w:pPr>
         <w:pStyle w:val="PargrafodaLista"/>
         <w:ind w:left="792"/>
+      </w:pPr>
+      <w:r>
+        <w:t xml:space="preserve">Apesar de apresentar melhoria significativa, este índice não foi implementado por não haver nenhum relatório que utiliza tal consulta, desta forma, não se espera que seja uma consulta crítica para o banco, assim foi admitido que manter este índice apenas iria sobrecarregar o banco sem apresentar melhora </w:t>
+      </w:r>
+      <w:r>
+        <w:t>que justificasse tal sobrecarga, index descartado.</w:t>
+      </w:r>
+    </w:p>
+    <w:p>
+      <w:pPr>
+        <w:pStyle w:val="PargrafodaLista"/>
+        <w:ind w:left="792"/>
         <w:rPr>
           <w:b/>
         </w:rPr>
@@ -741,7 +1501,7 @@
           <w:b/>
         </w:rPr>
         <w:pict>
-          <v:shape id="_x0000_i1027" type="#_x0000_t75" style="width:424.5pt;height:32pt">
+          <v:shape id="_x0000_i1027" type="#_x0000_t75" style="width:424.8pt;height:31.8pt">
             <v:imagedata r:id="rId8" o:title="br"/>
           </v:shape>
         </w:pict>
@@ -769,6 +1529,15 @@
       <w:pPr>
         <w:pStyle w:val="PargrafodaLista"/>
         <w:ind w:left="792"/>
+      </w:pPr>
+      <w:r>
+        <w:t>Não apresentou melhora significativa com a criação do índice, index descartado.</w:t>
+      </w:r>
+    </w:p>
+    <w:p>
+      <w:pPr>
+        <w:pStyle w:val="PargrafodaLista"/>
+        <w:ind w:left="792"/>
         <w:rPr>
           <w:b/>
         </w:rPr>
@@ -778,7 +1547,7 @@
           <w:b/>
         </w:rPr>
         <w:pict>
-          <v:shape id="_x0000_i1028" type="#_x0000_t75" style="width:425pt;height:31pt">
+          <v:shape id="_x0000_i1028" type="#_x0000_t75" style="width:424.8pt;height:31.2pt">
             <v:imagedata r:id="rId9" o:title="data_hora_registro_ocorrencia"/>
           </v:shape>
         </w:pict>
@@ -799,7 +1568,27 @@
         <w:rPr>
           <w:b/>
         </w:rPr>
-        <w:t>Quantidade acidente ano</w:t>
+        <w:t>Quantidade ac</w:t>
+      </w:r>
+      <w:bookmarkStart w:id="0" w:name="_GoBack"/>
+      <w:bookmarkEnd w:id="0"/>
+      <w:r>
+        <w:rPr>
+          <w:b/>
+        </w:rPr>
+        <w:t>idente ano</w:t>
+      </w:r>
+    </w:p>
+    <w:p>
+      <w:pPr>
+        <w:pStyle w:val="PargrafodaLista"/>
+        <w:ind w:left="792"/>
+        <w:rPr>
+          <w:b/>
+        </w:rPr>
+      </w:pPr>
+      <w:r>
+        <w:t>Apresentaram melhora significativa, e como as consultas são utilizadas no [RF12] subentendeu-se que se fazia necessário, para melhor performance da aplicação manter tais índices, index implementado.</w:t>
       </w:r>
       <w:r>
         <w:rPr>
@@ -910,7 +1699,7 @@
           <w:b/>
         </w:rPr>
         <w:pict>
-          <v:shape id="_x0000_i1029" type="#_x0000_t75" style="width:425pt;height:31.5pt">
+          <v:shape id="_x0000_i1029" type="#_x0000_t75" style="width:424.8pt;height:31.8pt">
             <v:imagedata r:id="rId11" o:title="qtd_acidente_ano_leves"/>
           </v:shape>
         </w:pict>
@@ -1035,7 +1824,7 @@
           <w:b/>
         </w:rPr>
         <w:pict>
-          <v:shape id="_x0000_i1030" type="#_x0000_t75" style="width:424.5pt;height:31pt">
+          <v:shape id="_x0000_i1030" type="#_x0000_t75" style="width:424.8pt;height:31.2pt">
             <v:imagedata r:id="rId13" o:title="qtd_acidente_ano_mortos"/>
           </v:shape>
         </w:pict>
@@ -1062,6 +1851,57 @@
     <w:p>
       <w:pPr>
         <w:pStyle w:val="PargrafodaLista"/>
+        <w:ind w:left="708"/>
+        <w:rPr>
+          <w:b/>
+        </w:rPr>
+      </w:pPr>
+      <w:r>
+        <w:t>Apresentou</w:t>
+      </w:r>
+      <w:r>
+        <w:t xml:space="preserve"> </w:t>
+      </w:r>
+      <w:r>
+        <w:t>melhora significativa, e como a</w:t>
+      </w:r>
+      <w:r>
+        <w:t xml:space="preserve"> </w:t>
+      </w:r>
+      <w:r>
+        <w:t>consulta</w:t>
+      </w:r>
+      <w:r>
+        <w:t xml:space="preserve"> </w:t>
+      </w:r>
+      <w:r>
+        <w:t>é utilizada no [RF13</w:t>
+      </w:r>
+      <w:r>
+        <w:t xml:space="preserve">] subentendeu-se que se fazia necessário, para melhor performance da aplicação manter </w:t>
+      </w:r>
+      <w:r>
+        <w:t>tal</w:t>
+      </w:r>
+      <w:r>
+        <w:t xml:space="preserve"> </w:t>
+      </w:r>
+      <w:r>
+        <w:t>índice</w:t>
+      </w:r>
+      <w:r>
+        <w:t>, index implementado.</w:t>
+      </w:r>
+      <w:r>
+        <w:rPr>
+          <w:b/>
+        </w:rPr>
+        <w:t xml:space="preserve"> </w:t>
+      </w:r>
+    </w:p>
+    <w:p>
+      <w:pPr>
+        <w:pStyle w:val="PargrafodaLista"/>
         <w:ind w:left="792"/>
         <w:rPr>
           <w:b/>
@@ -1072,7 +1912,7 @@
           <w:b/>
         </w:rPr>
         <w:pict>
-          <v:shape id="_x0000_i1031" type="#_x0000_t75" style="width:424.5pt;height:31pt">
+          <v:shape id="_x0000_i1031" type="#_x0000_t75" style="width:424.8pt;height:31.2pt">
             <v:imagedata r:id="rId14" o:title="qtd_acidente_estado"/>
           </v:shape>
         </w:pict>
@@ -1099,6 +1939,15 @@
     <w:p>
       <w:pPr>
         <w:pStyle w:val="PargrafodaLista"/>
+        <w:ind w:left="360" w:firstLine="348"/>
+      </w:pPr>
+      <w:r>
+        <w:t>Não apresentou melhora significativa com a criação do índice, index descartado.</w:t>
+      </w:r>
+    </w:p>
+    <w:p>
+      <w:pPr>
+        <w:pStyle w:val="PargrafodaLista"/>
         <w:ind w:left="792"/>
         <w:rPr>
           <w:b/>
@@ -1109,7 +1958,7 @@
           <w:b/>
         </w:rPr>
         <w:pict>
-          <v:shape id="_x0000_i1032" type="#_x0000_t75" style="width:424.5pt;height:31pt">
+          <v:shape id="_x0000_i1032" type="#_x0000_t75" style="width:424.8pt;height:31.2pt">
             <v:imagedata r:id="rId15" o:title="tipo_acidente"/>
           </v:shape>
         </w:pict>
@@ -1137,6 +1986,18 @@
       <w:pPr>
         <w:pStyle w:val="PargrafodaLista"/>
         <w:ind w:left="792"/>
+      </w:pPr>
+      <w:r>
+        <w:t>Ap</w:t>
+      </w:r>
+      <w:r>
+        <w:t>resentou melhora significativa, apesar de não ser implementada por nenhum relatório, subentende-se que consultas por trecho, bem como por município serão recorrentes no sistema, assim melhorando a performance da aplicação, índex implementado.</w:t>
+      </w:r>
+    </w:p>
+    <w:p>
+      <w:pPr>
+        <w:pStyle w:val="PargrafodaLista"/>
+        <w:ind w:left="792"/>
         <w:rPr>
           <w:b/>
         </w:rPr>
@@ -1146,7 +2007,7 @@
           <w:b/>
         </w:rPr>
         <w:pict>
-          <v:shape id="_x0000_i1033" type="#_x0000_t75" style="width:425pt;height:31pt">
+          <v:shape id="_x0000_i1033" type="#_x0000_t75" style="width:424.8pt;height:31.2pt">
             <v:imagedata r:id="rId16" o:title="trecho"/>
           </v:shape>
         </w:pict>
@@ -1173,14 +2034,44 @@
     <w:p>
       <w:pPr>
         <w:pStyle w:val="PargrafodaLista"/>
+        <w:ind w:left="708"/>
+      </w:pPr>
+      <w:r>
+        <w:t xml:space="preserve">Apresentou melhora significativa, apesar de não ser implementada por nenhum relatório, subentende-se que consultas por </w:t>
+      </w:r>
+      <w:r>
+        <w:t>município</w:t>
+      </w:r>
+      <w:r>
+        <w:t xml:space="preserve">, bem como por </w:t>
+      </w:r>
+      <w:r>
+        <w:t>trecho</w:t>
+      </w:r>
+      <w:r>
+        <w:t xml:space="preserve"> serão recorrentes no sistema, assim melhorando a performance da aplicação, índex implementado.</w:t>
+      </w:r>
+    </w:p>
+    <w:p>
+      <w:pPr>
+        <w:pStyle w:val="PargrafodaLista"/>
         <w:ind w:left="792"/>
+        <w:rPr>
+          <w:b/>
+        </w:rPr>
+      </w:pPr>
+    </w:p>
+    <w:p>
+      <w:pPr>
+        <w:pStyle w:val="PargrafodaLista"/>
+        <w:ind w:left="792"/>
       </w:pPr>
       <w:r>
         <w:rPr>
           <w:b/>
         </w:rPr>
         <w:pict>
-          <v:shape id="_x0000_i1034" type="#_x0000_t75" style="width:424.5pt;height:32pt">
+          <v:shape id="_x0000_i1034" type="#_x0000_t75" style="width:424.8pt;height:31.8pt">
             <v:imagedata r:id="rId17" o:title="uf e municipio"/>
           </v:shape>
         </w:pict>
@@ -1294,8 +2185,6 @@
           <w:b/>
         </w:rPr>
       </w:pPr>
-      <w:bookmarkStart w:id="0" w:name="_GoBack"/>
-      <w:bookmarkEnd w:id="0"/>
     </w:p>
     <w:p>
       <w:pPr>
@@ -1319,7 +2208,6 @@
         <w:rPr>
           <w:b/>
         </w:rPr>
-        <w:lastRenderedPageBreak/>
         <w:t xml:space="preserve">Backup do </w:t>
       </w:r>
       <w:proofErr w:type="spellStart"/>
@@ -2552,14 +3440,34 @@
           <w:szCs w:val="20"/>
         </w:rPr>
       </w:pPr>
-      <w:r>
-        <w:rPr>
-          <w:rFonts w:ascii="Helvetica" w:hAnsi="Helvetica" w:cs="Helvetica"/>
-          <w:color w:val="1D2129"/>
-          <w:sz w:val="20"/>
-          <w:szCs w:val="20"/>
-        </w:rPr>
-        <w:t xml:space="preserve">ALTER TABLE trecho OWNER TO </w:t>
+      <w:proofErr w:type="gramStart"/>
+      <w:r>
+        <w:rPr>
+          <w:rFonts w:ascii="Helvetica" w:hAnsi="Helvetica" w:cs="Helvetica"/>
+          <w:color w:val="1D2129"/>
+          <w:sz w:val="20"/>
+          <w:szCs w:val="20"/>
+        </w:rPr>
+        <w:t>ALT</w:t>
+      </w:r>
+      <w:r>
+        <w:rPr>
+          <w:rFonts w:ascii="Helvetica" w:hAnsi="Helvetica" w:cs="Helvetica"/>
+          <w:color w:val="1D2129"/>
+          <w:sz w:val="20"/>
+          <w:szCs w:val="20"/>
+        </w:rPr>
+        <w:t>,;</w:t>
+      </w:r>
+      <w:proofErr w:type="gramEnd"/>
+      <w:r>
+        <w:rPr>
+          <w:rFonts w:ascii="Helvetica" w:hAnsi="Helvetica" w:cs="Helvetica"/>
+          <w:color w:val="1D2129"/>
+          <w:sz w:val="20"/>
+          <w:szCs w:val="20"/>
+        </w:rPr>
+        <w:t xml:space="preserve">ER TABLE trecho OWNER TO </w:t>
       </w:r>
       <w:proofErr w:type="spellStart"/>
       <w:r>
@@ -3249,6 +4157,7 @@
           <w:sz w:val="20"/>
           <w:szCs w:val="20"/>
         </w:rPr>
+        <w:lastRenderedPageBreak/>
         <w:t xml:space="preserve">GRANT SELECT, UPDATE, INSERT, DELETE ON TABLE </w:t>
       </w:r>
       <w:proofErr w:type="spellStart"/>
@@ -3790,7 +4699,6 @@
           <w:sz w:val="20"/>
           <w:szCs w:val="20"/>
         </w:rPr>
-        <w:lastRenderedPageBreak/>
         <w:t xml:space="preserve">GRANT ALL ON TABLE rodovia TO </w:t>
       </w:r>
       <w:proofErr w:type="spellStart"/>
@@ -5633,6 +6541,7 @@
           <w:sz w:val="20"/>
           <w:szCs w:val="20"/>
         </w:rPr>
+        <w:lastRenderedPageBreak/>
         <w:t>Acidente</w:t>
       </w:r>
     </w:p>
@@ -5909,7 +6818,18 @@
           <w:szCs w:val="20"/>
           <w:shd w:val="clear" w:color="auto" w:fill="FFFFFF"/>
         </w:rPr>
-        <w:t>integer,</w:t>
+        <w:t>integer</w:t>
+      </w:r>
+      <w:proofErr w:type="spellEnd"/>
+      <w:r>
+        <w:rPr>
+          <w:rFonts w:ascii="Helvetica" w:hAnsi="Helvetica" w:cs="Helvetica"/>
+          <w:color w:val="1D2129"/>
+          <w:sz w:val="20"/>
+          <w:szCs w:val="20"/>
+          <w:shd w:val="clear" w:color="auto" w:fill="FFFFFF"/>
+        </w:rPr>
+        <w:t>,</w:t>
       </w:r>
     </w:p>
     <w:p>
@@ -5926,7 +6846,6 @@
           <w:shd w:val="clear" w:color="auto" w:fill="FFFFFF"/>
         </w:rPr>
       </w:pPr>
-      <w:proofErr w:type="spellEnd"/>
       <w:proofErr w:type="gramStart"/>
       <w:r>
         <w:rPr>
@@ -6263,7 +7182,6 @@
           <w:szCs w:val="20"/>
           <w:shd w:val="clear" w:color="auto" w:fill="FFFFFF"/>
         </w:rPr>
-        <w:lastRenderedPageBreak/>
         <w:t>qtd</w:t>
       </w:r>
       <w:proofErr w:type="gramEnd"/>
@@ -7061,6 +7979,7 @@
           <w:noProof/>
           <w:lang w:eastAsia="pt-BR"/>
         </w:rPr>
+        <w:lastRenderedPageBreak/>
         <w:drawing>
           <wp:anchor distT="0" distB="0" distL="114300" distR="114300" simplePos="0" relativeHeight="251658240" behindDoc="0" locked="0" layoutInCell="1" allowOverlap="1">
             <wp:simplePos x="0" y="0"/>
@@ -7143,7 +8062,6 @@
           <w:noProof/>
           <w:lang w:eastAsia="pt-BR"/>
         </w:rPr>
-        <w:lastRenderedPageBreak/>
         <w:drawing>
           <wp:anchor distT="0" distB="0" distL="114300" distR="114300" simplePos="0" relativeHeight="251659264" behindDoc="0" locked="0" layoutInCell="1" allowOverlap="1">
             <wp:simplePos x="0" y="0"/>
@@ -7890,7 +8808,7 @@
   <w:abstractNum w:abstractNumId="3" w15:restartNumberingAfterBreak="0">
     <w:nsid w:val="1FEF59B7"/>
     <w:multiLevelType w:val="multilevel"/>
-    <w:tmpl w:val="0416001F"/>
+    <w:tmpl w:val="CD5CE770"/>
     <w:lvl w:ilvl="0">
       <w:start w:val="1"/>
       <w:numFmt w:val="decimal"/>
@@ -7899,6 +8817,9 @@
       <w:pPr>
         <w:ind w:left="360" w:hanging="360"/>
       </w:pPr>
+      <w:rPr>
+        <w:b/>
+      </w:rPr>
     </w:lvl>
     <w:lvl w:ilvl="1">
       <w:start w:val="1"/>

</xml_diff>